<commit_message>
Oficinas repletas y ruidosas
</commit_message>
<xml_diff>
--- a/Empleados problemáticos.docx
+++ b/Empleados problemáticos.docx
@@ -89,10 +89,343 @@
         <w:suppressLineNumbers w:val="0"/>
         <w:jc w:val="left"/>
       </w:pPr>
+    </w:p>
+    <w:p>
+      <w:pPr>
+        <w:pStyle w:val="4"/>
+        <w:keepNext w:val="0"/>
+        <w:keepLines w:val="0"/>
+        <w:widowControl/>
+        <w:numPr>
+          <w:ilvl w:val="0"/>
+          <w:numId w:val="1"/>
+        </w:numPr>
+        <w:suppressLineNumbers w:val="0"/>
+        <w:bidi w:val="0"/>
+        <w:spacing w:before="0" w:beforeAutospacing="0" w:after="0" w:afterAutospacing="0" w:line="15" w:lineRule="atLeast"/>
+        <w:ind w:left="425" w:leftChars="0" w:hanging="425" w:firstLineChars="0"/>
+        <w:rPr>
+          <w:rFonts w:hint="default" w:ascii="Arial" w:hAnsi="Arial" w:cs="Arial"/>
+          <w:b/>
+          <w:i w:val="0"/>
+          <w:color w:val="000000"/>
+          <w:sz w:val="22"/>
+          <w:szCs w:val="22"/>
+          <w:u w:val="none"/>
+        </w:rPr>
+      </w:pPr>
+      <w:r>
+        <w:rPr>
+          <w:rFonts w:hint="default" w:ascii="Arial" w:hAnsi="Arial" w:cs="Arial"/>
+          <w:b/>
+          <w:i w:val="0"/>
+          <w:color w:val="000000"/>
+          <w:sz w:val="22"/>
+          <w:szCs w:val="22"/>
+          <w:u w:val="none"/>
+          <w:vertAlign w:val="baseline"/>
+          <w:lang/>
+        </w:rPr>
+        <w:t>Planificación insuficientes</w:t>
+      </w:r>
+      <w:r>
+        <w:rPr>
+          <w:rFonts w:hint="default" w:ascii="Arial" w:hAnsi="Arial" w:cs="Arial"/>
+          <w:b/>
+          <w:i w:val="0"/>
+          <w:color w:val="000000"/>
+          <w:sz w:val="22"/>
+          <w:szCs w:val="22"/>
+          <w:u w:val="none"/>
+          <w:vertAlign w:val="baseline"/>
+        </w:rPr>
+        <w:t>:</w:t>
+      </w:r>
+    </w:p>
+    <w:p>
+      <w:pPr>
+        <w:pStyle w:val="4"/>
+        <w:keepNext w:val="0"/>
+        <w:keepLines w:val="0"/>
+        <w:widowControl/>
+        <w:numPr>
+          <w:numId w:val="0"/>
+        </w:numPr>
+        <w:suppressLineNumbers w:val="0"/>
+        <w:tabs>
+          <w:tab w:val="left" w:pos="425"/>
+        </w:tabs>
+        <w:bidi w:val="0"/>
+        <w:spacing w:before="0" w:beforeAutospacing="0" w:after="0" w:afterAutospacing="0" w:line="15" w:lineRule="atLeast"/>
+        <w:ind w:right="0" w:rightChars="0"/>
+        <w:jc w:val="left"/>
+        <w:rPr>
+          <w:rFonts w:hint="default" w:ascii="Arial" w:hAnsi="Arial" w:cs="Arial"/>
+          <w:b/>
+          <w:i w:val="0"/>
+          <w:color w:val="000000"/>
+          <w:sz w:val="22"/>
+          <w:szCs w:val="22"/>
+          <w:u w:val="none"/>
+          <w:vertAlign w:val="baseline"/>
+        </w:rPr>
+      </w:pPr>
+    </w:p>
+    <w:p>
+      <w:pPr>
+        <w:pStyle w:val="4"/>
+        <w:keepNext w:val="0"/>
+        <w:keepLines w:val="0"/>
+        <w:widowControl/>
+        <w:numPr>
+          <w:numId w:val="0"/>
+        </w:numPr>
+        <w:suppressLineNumbers w:val="0"/>
+        <w:tabs>
+          <w:tab w:val="left" w:pos="425"/>
+        </w:tabs>
+        <w:bidi w:val="0"/>
+        <w:spacing w:before="0" w:beforeAutospacing="0" w:after="0" w:afterAutospacing="0" w:line="15" w:lineRule="atLeast"/>
+        <w:ind w:right="0" w:rightChars="0"/>
+        <w:jc w:val="left"/>
+        <w:rPr>
+          <w:rFonts w:hint="default" w:ascii="Arial" w:hAnsi="Arial" w:cs="Arial"/>
+          <w:b w:val="0"/>
+          <w:bCs/>
+          <w:i w:val="0"/>
+          <w:color w:val="000000"/>
+          <w:sz w:val="22"/>
+          <w:szCs w:val="22"/>
+          <w:u w:val="none"/>
+          <w:vertAlign w:val="baseline"/>
+          <w:lang/>
+        </w:rPr>
+      </w:pPr>
+      <w:r>
+        <w:rPr>
+          <w:rFonts w:hint="default" w:ascii="Arial" w:hAnsi="Arial" w:cs="Arial"/>
+          <w:b w:val="0"/>
+          <w:bCs/>
+          <w:i w:val="0"/>
+          <w:color w:val="000000"/>
+          <w:sz w:val="22"/>
+          <w:szCs w:val="22"/>
+          <w:u w:val="none"/>
+          <w:vertAlign w:val="baseline"/>
+          <w:lang/>
+        </w:rPr>
+        <w:t>Si no se planifica el proceso con antelación, no se tendra una ruta de trabajo prestablecida para tener mejores resultados y saber si se cumple la smetas establecidad.</w:t>
+      </w:r>
+    </w:p>
+    <w:p>
+      <w:pPr>
+        <w:pStyle w:val="4"/>
+        <w:keepNext w:val="0"/>
+        <w:keepLines w:val="0"/>
+        <w:widowControl/>
+        <w:numPr>
+          <w:numId w:val="0"/>
+        </w:numPr>
+        <w:suppressLineNumbers w:val="0"/>
+        <w:tabs>
+          <w:tab w:val="left" w:pos="425"/>
+        </w:tabs>
+        <w:bidi w:val="0"/>
+        <w:spacing w:before="0" w:beforeAutospacing="0" w:after="0" w:afterAutospacing="0" w:line="15" w:lineRule="atLeast"/>
+        <w:ind w:right="0" w:rightChars="0"/>
+        <w:jc w:val="left"/>
+        <w:rPr>
+          <w:rFonts w:hint="default" w:ascii="Arial" w:hAnsi="Arial" w:cs="Arial"/>
+          <w:b w:val="0"/>
+          <w:bCs/>
+          <w:i w:val="0"/>
+          <w:color w:val="000000"/>
+          <w:sz w:val="22"/>
+          <w:szCs w:val="22"/>
+          <w:u w:val="none"/>
+          <w:vertAlign w:val="baseline"/>
+          <w:lang/>
+        </w:rPr>
+      </w:pPr>
+    </w:p>
+    <w:p>
+      <w:pPr>
+        <w:pStyle w:val="4"/>
+        <w:keepNext w:val="0"/>
+        <w:keepLines w:val="0"/>
+        <w:widowControl/>
+        <w:numPr>
+          <w:numId w:val="0"/>
+        </w:numPr>
+        <w:suppressLineNumbers w:val="0"/>
+        <w:tabs>
+          <w:tab w:val="left" w:pos="425"/>
+        </w:tabs>
+        <w:bidi w:val="0"/>
+        <w:spacing w:before="0" w:beforeAutospacing="0" w:after="0" w:afterAutospacing="0" w:line="15" w:lineRule="atLeast"/>
+        <w:ind w:right="0" w:rightChars="0"/>
+        <w:jc w:val="left"/>
+        <w:rPr>
+          <w:rFonts w:hint="default" w:ascii="Arial" w:hAnsi="Arial" w:cs="Arial"/>
+          <w:b w:val="0"/>
+          <w:bCs/>
+          <w:i w:val="0"/>
+          <w:color w:val="000000"/>
+          <w:sz w:val="22"/>
+          <w:szCs w:val="22"/>
+          <w:u w:val="none"/>
+          <w:vertAlign w:val="baseline"/>
+          <w:lang/>
+        </w:rPr>
+      </w:pPr>
+    </w:p>
+    <w:p>
+      <w:pPr>
+        <w:pStyle w:val="4"/>
+        <w:keepNext w:val="0"/>
+        <w:keepLines w:val="0"/>
+        <w:widowControl/>
+        <w:numPr>
+          <w:ilvl w:val="0"/>
+          <w:numId w:val="1"/>
+        </w:numPr>
+        <w:suppressLineNumbers w:val="0"/>
+        <w:bidi w:val="0"/>
+        <w:spacing w:before="0" w:beforeAutospacing="0" w:after="0" w:afterAutospacing="0" w:line="15" w:lineRule="atLeast"/>
+        <w:ind w:left="425" w:leftChars="0" w:hanging="425" w:firstLineChars="0"/>
+        <w:rPr>
+          <w:rFonts w:hint="default" w:ascii="Arial" w:hAnsi="Arial" w:cs="Arial"/>
+          <w:b/>
+          <w:i w:val="0"/>
+          <w:color w:val="000000"/>
+          <w:sz w:val="22"/>
+          <w:szCs w:val="22"/>
+          <w:u w:val="none"/>
+        </w:rPr>
+      </w:pPr>
       <w:bookmarkStart w:id="0" w:name="_GoBack"/>
+      <w:r>
+        <w:rPr>
+          <w:rFonts w:hint="default" w:ascii="Arial" w:hAnsi="Arial" w:cs="Arial"/>
+          <w:b/>
+          <w:i w:val="0"/>
+          <w:color w:val="000000"/>
+          <w:sz w:val="22"/>
+          <w:szCs w:val="22"/>
+          <w:u w:val="none"/>
+          <w:vertAlign w:val="baseline"/>
+          <w:lang/>
+        </w:rPr>
+        <w:t>Oficinas repletas y ruidosas</w:t>
+      </w:r>
       <w:bookmarkEnd w:id="0"/>
-    </w:p>
-    <w:p/>
+      <w:r>
+        <w:rPr>
+          <w:rFonts w:hint="default" w:ascii="Arial" w:hAnsi="Arial" w:cs="Arial"/>
+          <w:b/>
+          <w:i w:val="0"/>
+          <w:color w:val="000000"/>
+          <w:sz w:val="22"/>
+          <w:szCs w:val="22"/>
+          <w:u w:val="none"/>
+          <w:vertAlign w:val="baseline"/>
+        </w:rPr>
+        <w:t>:</w:t>
+      </w:r>
+    </w:p>
+    <w:p>
+      <w:pPr>
+        <w:pStyle w:val="4"/>
+        <w:keepNext w:val="0"/>
+        <w:keepLines w:val="0"/>
+        <w:widowControl/>
+        <w:numPr>
+          <w:ilvl w:val="0"/>
+          <w:numId w:val="0"/>
+        </w:numPr>
+        <w:suppressLineNumbers w:val="0"/>
+        <w:tabs>
+          <w:tab w:val="left" w:pos="425"/>
+        </w:tabs>
+        <w:bidi w:val="0"/>
+        <w:spacing w:before="0" w:beforeAutospacing="0" w:after="0" w:afterAutospacing="0" w:line="15" w:lineRule="atLeast"/>
+        <w:ind w:right="0" w:rightChars="0"/>
+        <w:jc w:val="left"/>
+        <w:rPr>
+          <w:rFonts w:hint="default" w:ascii="Arial" w:hAnsi="Arial" w:cs="Arial"/>
+          <w:b/>
+          <w:i w:val="0"/>
+          <w:color w:val="000000"/>
+          <w:sz w:val="22"/>
+          <w:szCs w:val="22"/>
+          <w:u w:val="none"/>
+          <w:vertAlign w:val="baseline"/>
+        </w:rPr>
+      </w:pPr>
+    </w:p>
+    <w:p>
+      <w:pPr>
+        <w:pStyle w:val="4"/>
+        <w:keepNext w:val="0"/>
+        <w:keepLines w:val="0"/>
+        <w:widowControl/>
+        <w:numPr>
+          <w:ilvl w:val="0"/>
+          <w:numId w:val="0"/>
+        </w:numPr>
+        <w:suppressLineNumbers w:val="0"/>
+        <w:tabs>
+          <w:tab w:val="left" w:pos="425"/>
+        </w:tabs>
+        <w:bidi w:val="0"/>
+        <w:spacing w:before="0" w:beforeAutospacing="0" w:after="0" w:afterAutospacing="0" w:line="15" w:lineRule="atLeast"/>
+        <w:ind w:right="0" w:rightChars="0"/>
+        <w:jc w:val="left"/>
+        <w:rPr>
+          <w:rFonts w:hint="default" w:ascii="Arial" w:hAnsi="Arial" w:cs="Arial"/>
+          <w:b w:val="0"/>
+          <w:bCs/>
+          <w:i w:val="0"/>
+          <w:color w:val="000000"/>
+          <w:sz w:val="22"/>
+          <w:szCs w:val="22"/>
+          <w:u w:val="none"/>
+          <w:vertAlign w:val="baseline"/>
+          <w:lang/>
+        </w:rPr>
+      </w:pPr>
+      <w:r>
+        <w:rPr>
+          <w:rFonts w:hint="default" w:ascii="Arial" w:hAnsi="Arial" w:cs="Arial"/>
+          <w:b w:val="0"/>
+          <w:bCs/>
+          <w:i w:val="0"/>
+          <w:color w:val="000000"/>
+          <w:sz w:val="22"/>
+          <w:szCs w:val="22"/>
+          <w:u w:val="none"/>
+          <w:vertAlign w:val="baseline"/>
+          <w:lang/>
+        </w:rPr>
+        <w:t>Si no se cuenta con un espacio de trabajo comodo, el equipo tiene a desconcentrarse y de esta manera va tener menor rendiemiento o cometer fallas en el desarrollo de su proceso.</w:t>
+      </w:r>
+    </w:p>
+    <w:p>
+      <w:pPr>
+        <w:rPr>
+          <w:rFonts w:hint="default"/>
+          <w:lang/>
+        </w:rPr>
+      </w:pPr>
+    </w:p>
+    <w:p>
+      <w:pPr>
+        <w:rPr>
+          <w:rFonts w:hint="default"/>
+          <w:lang/>
+        </w:rPr>
+      </w:pPr>
+    </w:p>
     <w:sectPr>
       <w:pgSz w:w="11906" w:h="16838"/>
       <w:pgMar w:top="1440" w:right="1800" w:bottom="1440" w:left="1800" w:header="720" w:footer="720" w:gutter="0"/>

</xml_diff>

<commit_message>
Escatimar en el control de calidad
</commit_message>
<xml_diff>
--- a/Empleados problemáticos.docx
+++ b/Empleados problemáticos.docx
@@ -303,7 +303,6 @@
           <w:u w:val="none"/>
         </w:rPr>
       </w:pPr>
-      <w:bookmarkStart w:id="0" w:name="_GoBack"/>
       <w:r>
         <w:rPr>
           <w:rFonts w:hint="default" w:ascii="Arial" w:hAnsi="Arial" w:cs="Arial"/>
@@ -318,7 +317,6 @@
         </w:rPr>
         <w:t>Oficinas repletas y ruidosas</w:t>
       </w:r>
-      <w:bookmarkEnd w:id="0"/>
       <w:r>
         <w:rPr>
           <w:rFonts w:hint="default" w:ascii="Arial" w:hAnsi="Arial" w:cs="Arial"/>
@@ -425,6 +423,360 @@
           <w:lang/>
         </w:rPr>
       </w:pPr>
+    </w:p>
+    <w:p>
+      <w:pPr>
+        <w:pStyle w:val="4"/>
+        <w:keepNext w:val="0"/>
+        <w:keepLines w:val="0"/>
+        <w:widowControl/>
+        <w:numPr>
+          <w:ilvl w:val="0"/>
+          <w:numId w:val="1"/>
+        </w:numPr>
+        <w:suppressLineNumbers w:val="0"/>
+        <w:bidi w:val="0"/>
+        <w:spacing w:before="0" w:beforeAutospacing="0" w:after="0" w:afterAutospacing="0" w:line="15" w:lineRule="atLeast"/>
+        <w:ind w:left="425" w:leftChars="0" w:hanging="425" w:firstLineChars="0"/>
+        <w:rPr>
+          <w:rFonts w:hint="default" w:ascii="Arial" w:hAnsi="Arial" w:cs="Arial"/>
+          <w:b/>
+          <w:i w:val="0"/>
+          <w:color w:val="000000"/>
+          <w:sz w:val="22"/>
+          <w:szCs w:val="22"/>
+          <w:u w:val="none"/>
+        </w:rPr>
+      </w:pPr>
+      <w:r>
+        <w:rPr>
+          <w:rFonts w:hint="default" w:ascii="Arial" w:hAnsi="Arial" w:cs="Arial"/>
+          <w:b/>
+          <w:i w:val="0"/>
+          <w:color w:val="000000"/>
+          <w:sz w:val="22"/>
+          <w:szCs w:val="22"/>
+          <w:u w:val="none"/>
+          <w:vertAlign w:val="baseline"/>
+          <w:lang/>
+        </w:rPr>
+        <w:t>Programación a destajo</w:t>
+      </w:r>
+      <w:r>
+        <w:rPr>
+          <w:rFonts w:hint="default" w:ascii="Arial" w:hAnsi="Arial" w:cs="Arial"/>
+          <w:b/>
+          <w:i w:val="0"/>
+          <w:color w:val="000000"/>
+          <w:sz w:val="22"/>
+          <w:szCs w:val="22"/>
+          <w:u w:val="none"/>
+          <w:vertAlign w:val="baseline"/>
+        </w:rPr>
+        <w:t>:</w:t>
+      </w:r>
+    </w:p>
+    <w:p>
+      <w:pPr>
+        <w:pStyle w:val="4"/>
+        <w:keepNext w:val="0"/>
+        <w:keepLines w:val="0"/>
+        <w:widowControl/>
+        <w:numPr>
+          <w:ilvl w:val="0"/>
+          <w:numId w:val="0"/>
+        </w:numPr>
+        <w:suppressLineNumbers w:val="0"/>
+        <w:tabs>
+          <w:tab w:val="left" w:pos="425"/>
+        </w:tabs>
+        <w:bidi w:val="0"/>
+        <w:spacing w:before="0" w:beforeAutospacing="0" w:after="0" w:afterAutospacing="0" w:line="15" w:lineRule="atLeast"/>
+        <w:ind w:right="0" w:rightChars="0"/>
+        <w:jc w:val="left"/>
+        <w:rPr>
+          <w:rFonts w:hint="default" w:ascii="Arial" w:hAnsi="Arial" w:cs="Arial"/>
+          <w:b/>
+          <w:i w:val="0"/>
+          <w:color w:val="000000"/>
+          <w:sz w:val="22"/>
+          <w:szCs w:val="22"/>
+          <w:u w:val="none"/>
+          <w:vertAlign w:val="baseline"/>
+        </w:rPr>
+      </w:pPr>
+    </w:p>
+    <w:p>
+      <w:pPr>
+        <w:rPr>
+          <w:rFonts w:hint="default" w:ascii="Arial" w:hAnsi="Arial" w:cs="Arial"/>
+          <w:b w:val="0"/>
+          <w:bCs/>
+          <w:i w:val="0"/>
+          <w:color w:val="000000"/>
+          <w:sz w:val="22"/>
+          <w:szCs w:val="22"/>
+          <w:u w:val="none"/>
+          <w:vertAlign w:val="baseline"/>
+          <w:lang/>
+        </w:rPr>
+      </w:pPr>
+      <w:r>
+        <w:rPr>
+          <w:rFonts w:hint="default" w:ascii="Arial" w:hAnsi="Arial" w:cs="Arial"/>
+          <w:b w:val="0"/>
+          <w:bCs/>
+          <w:i w:val="0"/>
+          <w:color w:val="000000"/>
+          <w:sz w:val="22"/>
+          <w:szCs w:val="22"/>
+          <w:u w:val="none"/>
+          <w:vertAlign w:val="baseline"/>
+          <w:lang/>
+        </w:rPr>
+        <w:t>Al no tener un estandar en el modelo de desarrollo, va ser mas complicado cuando se encesite solucionar un issue o agregar una nueva feature por un nuevo equipo de desarrollo. Ya que se perdera tiempo en el estudio del codigo del programador o programadores anteriores.</w:t>
+      </w:r>
+    </w:p>
+    <w:p>
+      <w:pPr>
+        <w:rPr>
+          <w:rFonts w:hint="default" w:ascii="Arial" w:hAnsi="Arial" w:cs="Arial"/>
+          <w:b w:val="0"/>
+          <w:bCs/>
+          <w:i w:val="0"/>
+          <w:color w:val="000000"/>
+          <w:sz w:val="22"/>
+          <w:szCs w:val="22"/>
+          <w:u w:val="none"/>
+          <w:vertAlign w:val="baseline"/>
+          <w:lang/>
+        </w:rPr>
+      </w:pPr>
+      <w:r>
+        <w:rPr>
+          <w:rFonts w:hint="default" w:ascii="Arial" w:hAnsi="Arial" w:cs="Arial"/>
+          <w:b w:val="0"/>
+          <w:bCs/>
+          <w:i w:val="0"/>
+          <w:color w:val="000000"/>
+          <w:sz w:val="22"/>
+          <w:szCs w:val="22"/>
+          <w:u w:val="none"/>
+          <w:vertAlign w:val="baseline"/>
+          <w:lang/>
+        </w:rPr>
+        <w:t>Tambien genera malas practicas para el reuso del codigo, ya que no logra la compatibilidad deseada.</w:t>
+      </w:r>
+    </w:p>
+    <w:p>
+      <w:pPr>
+        <w:rPr>
+          <w:rFonts w:hint="default" w:ascii="Arial" w:hAnsi="Arial" w:cs="Arial"/>
+          <w:b w:val="0"/>
+          <w:bCs/>
+          <w:i w:val="0"/>
+          <w:color w:val="000000"/>
+          <w:sz w:val="22"/>
+          <w:szCs w:val="22"/>
+          <w:u w:val="none"/>
+          <w:vertAlign w:val="baseline"/>
+          <w:lang/>
+        </w:rPr>
+      </w:pPr>
+    </w:p>
+    <w:p>
+      <w:pPr>
+        <w:rPr>
+          <w:rFonts w:hint="default" w:ascii="Arial" w:hAnsi="Arial" w:cs="Arial"/>
+          <w:b w:val="0"/>
+          <w:bCs/>
+          <w:i w:val="0"/>
+          <w:color w:val="000000"/>
+          <w:sz w:val="22"/>
+          <w:szCs w:val="22"/>
+          <w:u w:val="none"/>
+          <w:vertAlign w:val="baseline"/>
+          <w:lang/>
+        </w:rPr>
+      </w:pPr>
+    </w:p>
+    <w:p>
+      <w:pPr>
+        <w:pStyle w:val="4"/>
+        <w:keepNext w:val="0"/>
+        <w:keepLines w:val="0"/>
+        <w:widowControl/>
+        <w:numPr>
+          <w:ilvl w:val="0"/>
+          <w:numId w:val="1"/>
+        </w:numPr>
+        <w:suppressLineNumbers w:val="0"/>
+        <w:bidi w:val="0"/>
+        <w:spacing w:before="0" w:beforeAutospacing="0" w:after="0" w:afterAutospacing="0" w:line="15" w:lineRule="atLeast"/>
+        <w:ind w:left="425" w:leftChars="0" w:hanging="425" w:firstLineChars="0"/>
+        <w:rPr>
+          <w:rFonts w:hint="default" w:ascii="Arial" w:hAnsi="Arial" w:cs="Arial"/>
+          <w:b/>
+          <w:i w:val="0"/>
+          <w:color w:val="000000"/>
+          <w:sz w:val="22"/>
+          <w:szCs w:val="22"/>
+          <w:u w:val="none"/>
+        </w:rPr>
+      </w:pPr>
+      <w:r>
+        <w:rPr>
+          <w:rFonts w:hint="default" w:ascii="Arial" w:hAnsi="Arial" w:cs="Arial"/>
+          <w:b/>
+          <w:i w:val="0"/>
+          <w:color w:val="000000"/>
+          <w:sz w:val="22"/>
+          <w:szCs w:val="22"/>
+          <w:u w:val="none"/>
+          <w:vertAlign w:val="baseline"/>
+          <w:lang/>
+        </w:rPr>
+        <w:t>Escatimar en el control de calidad</w:t>
+      </w:r>
+      <w:r>
+        <w:rPr>
+          <w:rFonts w:hint="default" w:ascii="Arial" w:hAnsi="Arial" w:cs="Arial"/>
+          <w:b/>
+          <w:i w:val="0"/>
+          <w:color w:val="000000"/>
+          <w:sz w:val="22"/>
+          <w:szCs w:val="22"/>
+          <w:u w:val="none"/>
+          <w:vertAlign w:val="baseline"/>
+        </w:rPr>
+        <w:t>:</w:t>
+      </w:r>
+    </w:p>
+    <w:p>
+      <w:pPr>
+        <w:pStyle w:val="4"/>
+        <w:keepNext w:val="0"/>
+        <w:keepLines w:val="0"/>
+        <w:widowControl/>
+        <w:numPr>
+          <w:ilvl w:val="0"/>
+          <w:numId w:val="0"/>
+        </w:numPr>
+        <w:suppressLineNumbers w:val="0"/>
+        <w:tabs>
+          <w:tab w:val="left" w:pos="425"/>
+        </w:tabs>
+        <w:bidi w:val="0"/>
+        <w:spacing w:before="0" w:beforeAutospacing="0" w:after="0" w:afterAutospacing="0" w:line="15" w:lineRule="atLeast"/>
+        <w:ind w:right="0" w:rightChars="0"/>
+        <w:jc w:val="left"/>
+        <w:rPr>
+          <w:rFonts w:hint="default" w:ascii="Arial" w:hAnsi="Arial" w:cs="Arial"/>
+          <w:b/>
+          <w:i w:val="0"/>
+          <w:color w:val="000000"/>
+          <w:sz w:val="22"/>
+          <w:szCs w:val="22"/>
+          <w:u w:val="none"/>
+          <w:vertAlign w:val="baseline"/>
+        </w:rPr>
+      </w:pPr>
+    </w:p>
+    <w:p>
+      <w:pPr>
+        <w:rPr>
+          <w:rFonts w:hint="default" w:ascii="Arial" w:hAnsi="Arial" w:cs="Arial"/>
+          <w:b w:val="0"/>
+          <w:bCs/>
+          <w:i w:val="0"/>
+          <w:color w:val="000000"/>
+          <w:sz w:val="22"/>
+          <w:szCs w:val="22"/>
+          <w:u w:val="none"/>
+          <w:vertAlign w:val="baseline"/>
+          <w:lang/>
+        </w:rPr>
+      </w:pPr>
+      <w:r>
+        <w:rPr>
+          <w:rFonts w:hint="default" w:ascii="Arial" w:hAnsi="Arial" w:cs="Arial"/>
+          <w:b w:val="0"/>
+          <w:bCs/>
+          <w:i w:val="0"/>
+          <w:color w:val="000000"/>
+          <w:sz w:val="22"/>
+          <w:szCs w:val="22"/>
+          <w:u w:val="none"/>
+          <w:vertAlign w:val="baseline"/>
+          <w:lang/>
+        </w:rPr>
+        <w:t>Este error genera un mayor desgaste con al solución de errores frente al cliente. Ya que al acortar el tiempo del proyecto afectando las pruebas de calidad, al presentarse frente al cliente es posible encontrar fallos. Esto se convierte en requisitos funcionales no aceptados, en tiempos de refactirización y corrección de codigo, presupuesto ya que se debe contratar nuevamente equipo para la solución e incumplimiento en polizas o contratos.</w:t>
+      </w:r>
+    </w:p>
+    <w:p>
+      <w:pPr>
+        <w:rPr>
+          <w:rFonts w:hint="default" w:ascii="Arial" w:hAnsi="Arial" w:cs="Arial"/>
+          <w:b w:val="0"/>
+          <w:bCs/>
+          <w:i w:val="0"/>
+          <w:color w:val="000000"/>
+          <w:sz w:val="22"/>
+          <w:szCs w:val="22"/>
+          <w:u w:val="none"/>
+          <w:vertAlign w:val="baseline"/>
+          <w:lang/>
+        </w:rPr>
+      </w:pPr>
+    </w:p>
+    <w:p>
+      <w:pPr>
+        <w:rPr>
+          <w:rFonts w:hint="default" w:ascii="Arial" w:hAnsi="Arial" w:cs="Arial"/>
+          <w:b w:val="0"/>
+          <w:bCs/>
+          <w:i w:val="0"/>
+          <w:color w:val="000000"/>
+          <w:sz w:val="22"/>
+          <w:szCs w:val="22"/>
+          <w:u w:val="none"/>
+          <w:vertAlign w:val="baseline"/>
+          <w:lang/>
+        </w:rPr>
+      </w:pPr>
+      <w:r>
+        <w:rPr>
+          <w:rFonts w:hint="default" w:ascii="Arial" w:hAnsi="Arial" w:cs="Arial"/>
+          <w:b w:val="0"/>
+          <w:bCs/>
+          <w:i w:val="0"/>
+          <w:color w:val="000000"/>
+          <w:sz w:val="22"/>
+          <w:szCs w:val="22"/>
+          <w:u w:val="none"/>
+          <w:vertAlign w:val="baseline"/>
+          <w:lang/>
+        </w:rPr>
+        <w:t xml:space="preserve"> </w:t>
+      </w:r>
+    </w:p>
+    <w:p>
+      <w:pPr>
+        <w:rPr>
+          <w:rFonts w:hint="default" w:ascii="Arial" w:hAnsi="Arial" w:cs="Arial"/>
+          <w:b w:val="0"/>
+          <w:bCs/>
+          <w:i w:val="0"/>
+          <w:color w:val="000000"/>
+          <w:sz w:val="22"/>
+          <w:szCs w:val="22"/>
+          <w:u w:val="none"/>
+          <w:vertAlign w:val="baseline"/>
+          <w:lang/>
+        </w:rPr>
+      </w:pPr>
+      <w:bookmarkStart w:id="0" w:name="_GoBack"/>
+      <w:bookmarkEnd w:id="0"/>
     </w:p>
     <w:sectPr>
       <w:pgSz w:w="11906" w:h="16838"/>

</xml_diff>